<commit_message>
Modificación de requerimientos grupales
De grados a editar historial
</commit_message>
<xml_diff>
--- a/Requerimientos grupales/CA18_V01.docx
+++ b/Requerimientos grupales/CA18_V01.docx
@@ -1,6 +1,6 @@
 
 <file path=word/document.xml><?xml version="1.0" encoding="utf-8"?>
-<w:document xmlns:wpc="http://schemas.microsoft.com/office/word/2010/wordprocessingCanvas" xmlns:cx="http://schemas.microsoft.com/office/drawing/2014/chartex" xmlns:cx1="http://schemas.microsoft.com/office/drawing/2015/9/8/chartex" xmlns:cx2="http://schemas.microsoft.com/office/drawing/2015/10/21/chartex" xmlns:cx3="http://schemas.microsoft.com/office/drawing/2016/5/9/chartex" xmlns:cx4="http://schemas.microsoft.com/office/drawing/2016/5/10/chartex" xmlns:cx5="http://schemas.microsoft.com/office/drawing/2016/5/11/chartex" xmlns:cx6="http://schemas.microsoft.com/office/drawing/2016/5/12/chartex" xmlns:cx7="http://schemas.microsoft.com/office/drawing/2016/5/13/chartex" xmlns:cx8="http://schemas.microsoft.com/office/drawing/2016/5/14/chartex" xmlns:mc="http://schemas.openxmlformats.org/markup-compatibility/2006" xmlns:aink="http://schemas.microsoft.com/office/drawing/2016/ink" xmlns:am3d="http://schemas.microsoft.com/office/drawing/2017/model3d" xmlns:o="urn:schemas-microsoft-com:office:office" xmlns:r="http://schemas.openxmlformats.org/officeDocument/2006/relationships" xmlns:m="http://schemas.openxmlformats.org/officeDocument/2006/math" xmlns:v="urn:schemas-microsoft-com:vml" xmlns:wp14="http://schemas.microsoft.com/office/word/2010/wordprocessingDrawing" xmlns:wp="http://schemas.openxmlformats.org/drawingml/2006/wordprocessingDrawing" xmlns:w10="urn:schemas-microsoft-com:office:word" xmlns:w="http://schemas.openxmlformats.org/wordprocessingml/2006/main" xmlns:w14="http://schemas.microsoft.com/office/word/2010/wordml" xmlns:w15="http://schemas.microsoft.com/office/word/2012/wordml" xmlns:w16cid="http://schemas.microsoft.com/office/word/2016/wordml/cid" xmlns:w16se="http://schemas.microsoft.com/office/word/2015/wordml/symex" xmlns:wpg="http://schemas.microsoft.com/office/word/2010/wordprocessingGroup" xmlns:wpi="http://schemas.microsoft.com/office/word/2010/wordprocessingInk" xmlns:wne="http://schemas.microsoft.com/office/word/2006/wordml" xmlns:wps="http://schemas.microsoft.com/office/word/2010/wordprocessingShape" mc:Ignorable="w14 w15 w16se w16cid wp14">
+<w:document xmlns:wpc="http://schemas.microsoft.com/office/word/2010/wordprocessingCanvas" xmlns:cx="http://schemas.microsoft.com/office/drawing/2014/chartex" xmlns:cx1="http://schemas.microsoft.com/office/drawing/2015/9/8/chartex" xmlns:mc="http://schemas.openxmlformats.org/markup-compatibility/2006" xmlns:o="urn:schemas-microsoft-com:office:office" xmlns:r="http://schemas.openxmlformats.org/officeDocument/2006/relationships" xmlns:m="http://schemas.openxmlformats.org/officeDocument/2006/math" xmlns:v="urn:schemas-microsoft-com:vml" xmlns:wp14="http://schemas.microsoft.com/office/word/2010/wordprocessingDrawing" xmlns:wp="http://schemas.openxmlformats.org/drawingml/2006/wordprocessingDrawing" xmlns:w10="urn:schemas-microsoft-com:office:word" xmlns:w="http://schemas.openxmlformats.org/wordprocessingml/2006/main" xmlns:w14="http://schemas.microsoft.com/office/word/2010/wordml" xmlns:w15="http://schemas.microsoft.com/office/word/2012/wordml" xmlns:w16se="http://schemas.microsoft.com/office/word/2015/wordml/symex" xmlns:wpg="http://schemas.microsoft.com/office/word/2010/wordprocessingGroup" xmlns:wpi="http://schemas.microsoft.com/office/word/2010/wordprocessingInk" xmlns:wne="http://schemas.microsoft.com/office/word/2006/wordml" xmlns:wps="http://schemas.microsoft.com/office/word/2010/wordprocessingShape" mc:Ignorable="w14 w15 w16se wp14">
   <w:body>
     <w:tbl>
       <w:tblPr>
@@ -247,8 +247,6 @@
         </w:rPr>
         <w:t>18</w:t>
       </w:r>
-      <w:bookmarkStart w:id="0" w:name="_GoBack"/>
-      <w:bookmarkEnd w:id="0"/>
     </w:p>
     <w:p>
       <w:pPr>
@@ -365,27 +363,7 @@
                 <w:sz w:val="20"/>
                 <w:szCs w:val="20"/>
               </w:rPr>
-              <w:t xml:space="preserve">[En este campo se debe indicar el ID del paquete funcional y el ID del caso de uso afectado por el requerimiento. </w:t>
-            </w:r>
-            <w:proofErr w:type="spellStart"/>
-            <w:r>
-              <w:rPr>
-                <w:i/>
-                <w:color w:val="A6A6A6" w:themeColor="background1" w:themeShade="A6"/>
-                <w:sz w:val="20"/>
-                <w:szCs w:val="20"/>
-              </w:rPr>
-              <w:t>Ej</w:t>
-            </w:r>
-            <w:proofErr w:type="spellEnd"/>
-            <w:r>
-              <w:rPr>
-                <w:i/>
-                <w:color w:val="A6A6A6" w:themeColor="background1" w:themeShade="A6"/>
-                <w:sz w:val="20"/>
-                <w:szCs w:val="20"/>
-              </w:rPr>
-              <w:t>: PF01_CU01</w:t>
+              <w:t>[En este campo se debe indicar el ID del paquete funcional y el ID del caso de uso afectado por el requerimiento. Ej: PF01_CU01</w:t>
             </w:r>
             <w:r>
               <w:rPr>
@@ -690,27 +668,7 @@
                 <w:sz w:val="20"/>
                 <w:szCs w:val="20"/>
               </w:rPr>
-              <w:t xml:space="preserve">[En este campo se debe indicar el nombre del caso de uso que se está modificando o creando. </w:t>
-            </w:r>
-            <w:proofErr w:type="spellStart"/>
-            <w:r>
-              <w:rPr>
-                <w:i/>
-                <w:color w:val="A6A6A6" w:themeColor="background1" w:themeShade="A6"/>
-                <w:sz w:val="20"/>
-                <w:szCs w:val="20"/>
-              </w:rPr>
-              <w:t>Ej</w:t>
-            </w:r>
-            <w:proofErr w:type="spellEnd"/>
-            <w:r>
-              <w:rPr>
-                <w:i/>
-                <w:color w:val="A6A6A6" w:themeColor="background1" w:themeShade="A6"/>
-                <w:sz w:val="20"/>
-                <w:szCs w:val="20"/>
-              </w:rPr>
-              <w:t>: Adjudicar Apoyos de Sostenimiento]</w:t>
+              <w:t>[En este campo se debe indicar el nombre del caso de uso que se está modificando o creando. Ej: Adjudicar Apoyos de Sostenimiento]</w:t>
             </w:r>
           </w:p>
         </w:tc>
@@ -778,27 +736,7 @@
                 <w:sz w:val="20"/>
                 <w:szCs w:val="20"/>
               </w:rPr>
-              <w:t xml:space="preserve">[En este campo se debe realizar una descripción breve de la modificación que se debe realizar al caso de uso. </w:t>
-            </w:r>
-            <w:proofErr w:type="spellStart"/>
-            <w:r>
-              <w:rPr>
-                <w:i/>
-                <w:color w:val="A6A6A6" w:themeColor="background1" w:themeShade="A6"/>
-                <w:sz w:val="20"/>
-                <w:szCs w:val="20"/>
-              </w:rPr>
-              <w:t>Ej</w:t>
-            </w:r>
-            <w:proofErr w:type="spellEnd"/>
-            <w:r>
-              <w:rPr>
-                <w:i/>
-                <w:color w:val="A6A6A6" w:themeColor="background1" w:themeShade="A6"/>
-                <w:sz w:val="20"/>
-                <w:szCs w:val="20"/>
-              </w:rPr>
-              <w:t>: Revisión integral de la funcionalidad Adjudicar Apoyos de Sostenimiento.]</w:t>
+              <w:t>[En este campo se debe realizar una descripción breve de la modificación que se debe realizar al caso de uso. Ej: Revisión integral de la funcionalidad Adjudicar Apoyos de Sostenimiento.]</w:t>
             </w:r>
           </w:p>
         </w:tc>
@@ -881,7 +819,25 @@
                 <w:sz w:val="24"/>
                 <w:szCs w:val="24"/>
               </w:rPr>
-              <w:t xml:space="preserve"> que pueda sacar los grados</w:t>
+              <w:t xml:space="preserve"> </w:t>
+            </w:r>
+            <w:r>
+              <w:rPr>
+                <w:b/>
+                <w:sz w:val="24"/>
+                <w:szCs w:val="24"/>
+              </w:rPr>
+              <w:t>tenga la opción de actualizar una operación en la</w:t>
+            </w:r>
+            <w:bookmarkStart w:id="0" w:name="_GoBack"/>
+            <w:bookmarkEnd w:id="0"/>
+            <w:r>
+              <w:rPr>
+                <w:b/>
+                <w:sz w:val="24"/>
+                <w:szCs w:val="24"/>
+              </w:rPr>
+              <w:t xml:space="preserve"> base de datos.</w:t>
             </w:r>
           </w:p>
           <w:p>
@@ -1098,6 +1054,7 @@
           <w:sz w:val="20"/>
           <w:szCs w:val="20"/>
         </w:rPr>
+        <w:lastRenderedPageBreak/>
         <w:t>[En esta sección se deben insertar todos los prototipos que se afectan o crean de acuerdo al requerimiento solicitado. Los prototipos que se relacionen en esta sección se deben insertar en el orden como se presenten de acuerdo al flujo del requerimiento]</w:t>
       </w:r>
     </w:p>
@@ -1117,7 +1074,6 @@
           <w:sz w:val="24"/>
           <w:szCs w:val="24"/>
         </w:rPr>
-        <w:lastRenderedPageBreak/>
         <w:t>Prototipo 1</w:t>
       </w:r>
     </w:p>
@@ -1504,7 +1460,7 @@
 </file>
 
 <file path=word/endnotes.xml><?xml version="1.0" encoding="utf-8"?>
-<w:endnotes xmlns:wpc="http://schemas.microsoft.com/office/word/2010/wordprocessingCanvas" xmlns:cx="http://schemas.microsoft.com/office/drawing/2014/chartex" xmlns:cx1="http://schemas.microsoft.com/office/drawing/2015/9/8/chartex" xmlns:cx2="http://schemas.microsoft.com/office/drawing/2015/10/21/chartex" xmlns:cx3="http://schemas.microsoft.com/office/drawing/2016/5/9/chartex" xmlns:cx4="http://schemas.microsoft.com/office/drawing/2016/5/10/chartex" xmlns:cx5="http://schemas.microsoft.com/office/drawing/2016/5/11/chartex" xmlns:cx6="http://schemas.microsoft.com/office/drawing/2016/5/12/chartex" xmlns:cx7="http://schemas.microsoft.com/office/drawing/2016/5/13/chartex" xmlns:cx8="http://schemas.microsoft.com/office/drawing/2016/5/14/chartex" xmlns:mc="http://schemas.openxmlformats.org/markup-compatibility/2006" xmlns:aink="http://schemas.microsoft.com/office/drawing/2016/ink" xmlns:am3d="http://schemas.microsoft.com/office/drawing/2017/model3d" xmlns:o="urn:schemas-microsoft-com:office:office" xmlns:r="http://schemas.openxmlformats.org/officeDocument/2006/relationships" xmlns:m="http://schemas.openxmlformats.org/officeDocument/2006/math" xmlns:v="urn:schemas-microsoft-com:vml" xmlns:wp14="http://schemas.microsoft.com/office/word/2010/wordprocessingDrawing" xmlns:wp="http://schemas.openxmlformats.org/drawingml/2006/wordprocessingDrawing" xmlns:w10="urn:schemas-microsoft-com:office:word" xmlns:w="http://schemas.openxmlformats.org/wordprocessingml/2006/main" xmlns:w14="http://schemas.microsoft.com/office/word/2010/wordml" xmlns:w15="http://schemas.microsoft.com/office/word/2012/wordml" xmlns:w16cid="http://schemas.microsoft.com/office/word/2016/wordml/cid" xmlns:w16se="http://schemas.microsoft.com/office/word/2015/wordml/symex" xmlns:wpg="http://schemas.microsoft.com/office/word/2010/wordprocessingGroup" xmlns:wpi="http://schemas.microsoft.com/office/word/2010/wordprocessingInk" xmlns:wne="http://schemas.microsoft.com/office/word/2006/wordml" xmlns:wps="http://schemas.microsoft.com/office/word/2010/wordprocessingShape" mc:Ignorable="w14 w15 w16se w16cid wp14">
+<w:endnotes xmlns:wpc="http://schemas.microsoft.com/office/word/2010/wordprocessingCanvas" xmlns:cx="http://schemas.microsoft.com/office/drawing/2014/chartex" xmlns:cx1="http://schemas.microsoft.com/office/drawing/2015/9/8/chartex" xmlns:mc="http://schemas.openxmlformats.org/markup-compatibility/2006" xmlns:o="urn:schemas-microsoft-com:office:office" xmlns:r="http://schemas.openxmlformats.org/officeDocument/2006/relationships" xmlns:m="http://schemas.openxmlformats.org/officeDocument/2006/math" xmlns:v="urn:schemas-microsoft-com:vml" xmlns:wp14="http://schemas.microsoft.com/office/word/2010/wordprocessingDrawing" xmlns:wp="http://schemas.openxmlformats.org/drawingml/2006/wordprocessingDrawing" xmlns:w10="urn:schemas-microsoft-com:office:word" xmlns:w="http://schemas.openxmlformats.org/wordprocessingml/2006/main" xmlns:w14="http://schemas.microsoft.com/office/word/2010/wordml" xmlns:w15="http://schemas.microsoft.com/office/word/2012/wordml" xmlns:w16se="http://schemas.microsoft.com/office/word/2015/wordml/symex" xmlns:wpg="http://schemas.microsoft.com/office/word/2010/wordprocessingGroup" xmlns:wpi="http://schemas.microsoft.com/office/word/2010/wordprocessingInk" xmlns:wne="http://schemas.microsoft.com/office/word/2006/wordml" xmlns:wps="http://schemas.microsoft.com/office/word/2010/wordprocessingShape" mc:Ignorable="w14 w15 w16se wp14">
   <w:endnote w:type="separator" w:id="-1">
     <w:p>
       <w:pPr>
@@ -1529,7 +1485,7 @@
 </file>
 
 <file path=word/footer1.xml><?xml version="1.0" encoding="utf-8"?>
-<w:ftr xmlns:wpc="http://schemas.microsoft.com/office/word/2010/wordprocessingCanvas" xmlns:cx="http://schemas.microsoft.com/office/drawing/2014/chartex" xmlns:cx1="http://schemas.microsoft.com/office/drawing/2015/9/8/chartex" xmlns:cx2="http://schemas.microsoft.com/office/drawing/2015/10/21/chartex" xmlns:cx3="http://schemas.microsoft.com/office/drawing/2016/5/9/chartex" xmlns:cx4="http://schemas.microsoft.com/office/drawing/2016/5/10/chartex" xmlns:cx5="http://schemas.microsoft.com/office/drawing/2016/5/11/chartex" xmlns:cx6="http://schemas.microsoft.com/office/drawing/2016/5/12/chartex" xmlns:cx7="http://schemas.microsoft.com/office/drawing/2016/5/13/chartex" xmlns:cx8="http://schemas.microsoft.com/office/drawing/2016/5/14/chartex" xmlns:mc="http://schemas.openxmlformats.org/markup-compatibility/2006" xmlns:aink="http://schemas.microsoft.com/office/drawing/2016/ink" xmlns:am3d="http://schemas.microsoft.com/office/drawing/2017/model3d" xmlns:o="urn:schemas-microsoft-com:office:office" xmlns:r="http://schemas.openxmlformats.org/officeDocument/2006/relationships" xmlns:m="http://schemas.openxmlformats.org/officeDocument/2006/math" xmlns:v="urn:schemas-microsoft-com:vml" xmlns:wp14="http://schemas.microsoft.com/office/word/2010/wordprocessingDrawing" xmlns:wp="http://schemas.openxmlformats.org/drawingml/2006/wordprocessingDrawing" xmlns:w10="urn:schemas-microsoft-com:office:word" xmlns:w="http://schemas.openxmlformats.org/wordprocessingml/2006/main" xmlns:w14="http://schemas.microsoft.com/office/word/2010/wordml" xmlns:w15="http://schemas.microsoft.com/office/word/2012/wordml" xmlns:w16cid="http://schemas.microsoft.com/office/word/2016/wordml/cid" xmlns:w16se="http://schemas.microsoft.com/office/word/2015/wordml/symex" xmlns:wpg="http://schemas.microsoft.com/office/word/2010/wordprocessingGroup" xmlns:wpi="http://schemas.microsoft.com/office/word/2010/wordprocessingInk" xmlns:wne="http://schemas.microsoft.com/office/word/2006/wordml" xmlns:wps="http://schemas.microsoft.com/office/word/2010/wordprocessingShape" mc:Ignorable="w14 w15 w16se w16cid wp14">
+<w:ftr xmlns:wpc="http://schemas.microsoft.com/office/word/2010/wordprocessingCanvas" xmlns:cx="http://schemas.microsoft.com/office/drawing/2014/chartex" xmlns:cx1="http://schemas.microsoft.com/office/drawing/2015/9/8/chartex" xmlns:mc="http://schemas.openxmlformats.org/markup-compatibility/2006" xmlns:o="urn:schemas-microsoft-com:office:office" xmlns:r="http://schemas.openxmlformats.org/officeDocument/2006/relationships" xmlns:m="http://schemas.openxmlformats.org/officeDocument/2006/math" xmlns:v="urn:schemas-microsoft-com:vml" xmlns:wp14="http://schemas.microsoft.com/office/word/2010/wordprocessingDrawing" xmlns:wp="http://schemas.openxmlformats.org/drawingml/2006/wordprocessingDrawing" xmlns:w10="urn:schemas-microsoft-com:office:word" xmlns:w="http://schemas.openxmlformats.org/wordprocessingml/2006/main" xmlns:w14="http://schemas.microsoft.com/office/word/2010/wordml" xmlns:w15="http://schemas.microsoft.com/office/word/2012/wordml" xmlns:w16se="http://schemas.microsoft.com/office/word/2015/wordml/symex" xmlns:wpg="http://schemas.microsoft.com/office/word/2010/wordprocessingGroup" xmlns:wpi="http://schemas.microsoft.com/office/word/2010/wordprocessingInk" xmlns:wne="http://schemas.microsoft.com/office/word/2006/wordml" xmlns:wps="http://schemas.microsoft.com/office/word/2010/wordprocessingShape" mc:Ignorable="w14 w15 w16se wp14">
   <w:p>
     <w:pPr>
       <w:pStyle w:val="Piedepgina"/>
@@ -1638,7 +1594,7 @@
 </file>
 
 <file path=word/footnotes.xml><?xml version="1.0" encoding="utf-8"?>
-<w:footnotes xmlns:wpc="http://schemas.microsoft.com/office/word/2010/wordprocessingCanvas" xmlns:cx="http://schemas.microsoft.com/office/drawing/2014/chartex" xmlns:cx1="http://schemas.microsoft.com/office/drawing/2015/9/8/chartex" xmlns:cx2="http://schemas.microsoft.com/office/drawing/2015/10/21/chartex" xmlns:cx3="http://schemas.microsoft.com/office/drawing/2016/5/9/chartex" xmlns:cx4="http://schemas.microsoft.com/office/drawing/2016/5/10/chartex" xmlns:cx5="http://schemas.microsoft.com/office/drawing/2016/5/11/chartex" xmlns:cx6="http://schemas.microsoft.com/office/drawing/2016/5/12/chartex" xmlns:cx7="http://schemas.microsoft.com/office/drawing/2016/5/13/chartex" xmlns:cx8="http://schemas.microsoft.com/office/drawing/2016/5/14/chartex" xmlns:mc="http://schemas.openxmlformats.org/markup-compatibility/2006" xmlns:aink="http://schemas.microsoft.com/office/drawing/2016/ink" xmlns:am3d="http://schemas.microsoft.com/office/drawing/2017/model3d" xmlns:o="urn:schemas-microsoft-com:office:office" xmlns:r="http://schemas.openxmlformats.org/officeDocument/2006/relationships" xmlns:m="http://schemas.openxmlformats.org/officeDocument/2006/math" xmlns:v="urn:schemas-microsoft-com:vml" xmlns:wp14="http://schemas.microsoft.com/office/word/2010/wordprocessingDrawing" xmlns:wp="http://schemas.openxmlformats.org/drawingml/2006/wordprocessingDrawing" xmlns:w10="urn:schemas-microsoft-com:office:word" xmlns:w="http://schemas.openxmlformats.org/wordprocessingml/2006/main" xmlns:w14="http://schemas.microsoft.com/office/word/2010/wordml" xmlns:w15="http://schemas.microsoft.com/office/word/2012/wordml" xmlns:w16cid="http://schemas.microsoft.com/office/word/2016/wordml/cid" xmlns:w16se="http://schemas.microsoft.com/office/word/2015/wordml/symex" xmlns:wpg="http://schemas.microsoft.com/office/word/2010/wordprocessingGroup" xmlns:wpi="http://schemas.microsoft.com/office/word/2010/wordprocessingInk" xmlns:wne="http://schemas.microsoft.com/office/word/2006/wordml" xmlns:wps="http://schemas.microsoft.com/office/word/2010/wordprocessingShape" mc:Ignorable="w14 w15 w16se w16cid wp14">
+<w:footnotes xmlns:wpc="http://schemas.microsoft.com/office/word/2010/wordprocessingCanvas" xmlns:cx="http://schemas.microsoft.com/office/drawing/2014/chartex" xmlns:cx1="http://schemas.microsoft.com/office/drawing/2015/9/8/chartex" xmlns:mc="http://schemas.openxmlformats.org/markup-compatibility/2006" xmlns:o="urn:schemas-microsoft-com:office:office" xmlns:r="http://schemas.openxmlformats.org/officeDocument/2006/relationships" xmlns:m="http://schemas.openxmlformats.org/officeDocument/2006/math" xmlns:v="urn:schemas-microsoft-com:vml" xmlns:wp14="http://schemas.microsoft.com/office/word/2010/wordprocessingDrawing" xmlns:wp="http://schemas.openxmlformats.org/drawingml/2006/wordprocessingDrawing" xmlns:w10="urn:schemas-microsoft-com:office:word" xmlns:w="http://schemas.openxmlformats.org/wordprocessingml/2006/main" xmlns:w14="http://schemas.microsoft.com/office/word/2010/wordml" xmlns:w15="http://schemas.microsoft.com/office/word/2012/wordml" xmlns:w16se="http://schemas.microsoft.com/office/word/2015/wordml/symex" xmlns:wpg="http://schemas.microsoft.com/office/word/2010/wordprocessingGroup" xmlns:wpi="http://schemas.microsoft.com/office/word/2010/wordprocessingInk" xmlns:wne="http://schemas.microsoft.com/office/word/2006/wordml" xmlns:wps="http://schemas.microsoft.com/office/word/2010/wordprocessingShape" mc:Ignorable="w14 w15 w16se wp14">
   <w:footnote w:type="separator" w:id="-1">
     <w:p>
       <w:pPr>
@@ -1663,7 +1619,7 @@
 </file>
 
 <file path=word/header1.xml><?xml version="1.0" encoding="utf-8"?>
-<w:hdr xmlns:wpc="http://schemas.microsoft.com/office/word/2010/wordprocessingCanvas" xmlns:cx="http://schemas.microsoft.com/office/drawing/2014/chartex" xmlns:cx1="http://schemas.microsoft.com/office/drawing/2015/9/8/chartex" xmlns:cx2="http://schemas.microsoft.com/office/drawing/2015/10/21/chartex" xmlns:cx3="http://schemas.microsoft.com/office/drawing/2016/5/9/chartex" xmlns:cx4="http://schemas.microsoft.com/office/drawing/2016/5/10/chartex" xmlns:cx5="http://schemas.microsoft.com/office/drawing/2016/5/11/chartex" xmlns:cx6="http://schemas.microsoft.com/office/drawing/2016/5/12/chartex" xmlns:cx7="http://schemas.microsoft.com/office/drawing/2016/5/13/chartex" xmlns:cx8="http://schemas.microsoft.com/office/drawing/2016/5/14/chartex" xmlns:mc="http://schemas.openxmlformats.org/markup-compatibility/2006" xmlns:aink="http://schemas.microsoft.com/office/drawing/2016/ink" xmlns:am3d="http://schemas.microsoft.com/office/drawing/2017/model3d" xmlns:o="urn:schemas-microsoft-com:office:office" xmlns:r="http://schemas.openxmlformats.org/officeDocument/2006/relationships" xmlns:m="http://schemas.openxmlformats.org/officeDocument/2006/math" xmlns:v="urn:schemas-microsoft-com:vml" xmlns:wp14="http://schemas.microsoft.com/office/word/2010/wordprocessingDrawing" xmlns:wp="http://schemas.openxmlformats.org/drawingml/2006/wordprocessingDrawing" xmlns:w10="urn:schemas-microsoft-com:office:word" xmlns:w="http://schemas.openxmlformats.org/wordprocessingml/2006/main" xmlns:w14="http://schemas.microsoft.com/office/word/2010/wordml" xmlns:w15="http://schemas.microsoft.com/office/word/2012/wordml" xmlns:w16cid="http://schemas.microsoft.com/office/word/2016/wordml/cid" xmlns:w16se="http://schemas.microsoft.com/office/word/2015/wordml/symex" xmlns:wpg="http://schemas.microsoft.com/office/word/2010/wordprocessingGroup" xmlns:wpi="http://schemas.microsoft.com/office/word/2010/wordprocessingInk" xmlns:wne="http://schemas.microsoft.com/office/word/2006/wordml" xmlns:wps="http://schemas.microsoft.com/office/word/2010/wordprocessingShape" mc:Ignorable="w14 w15 w16se w16cid wp14">
+<w:hdr xmlns:wpc="http://schemas.microsoft.com/office/word/2010/wordprocessingCanvas" xmlns:cx="http://schemas.microsoft.com/office/drawing/2014/chartex" xmlns:cx1="http://schemas.microsoft.com/office/drawing/2015/9/8/chartex" xmlns:mc="http://schemas.openxmlformats.org/markup-compatibility/2006" xmlns:o="urn:schemas-microsoft-com:office:office" xmlns:r="http://schemas.openxmlformats.org/officeDocument/2006/relationships" xmlns:m="http://schemas.openxmlformats.org/officeDocument/2006/math" xmlns:v="urn:schemas-microsoft-com:vml" xmlns:wp14="http://schemas.microsoft.com/office/word/2010/wordprocessingDrawing" xmlns:wp="http://schemas.openxmlformats.org/drawingml/2006/wordprocessingDrawing" xmlns:w10="urn:schemas-microsoft-com:office:word" xmlns:w="http://schemas.openxmlformats.org/wordprocessingml/2006/main" xmlns:w14="http://schemas.microsoft.com/office/word/2010/wordml" xmlns:w15="http://schemas.microsoft.com/office/word/2012/wordml" xmlns:w16se="http://schemas.microsoft.com/office/word/2015/wordml/symex" xmlns:wpg="http://schemas.microsoft.com/office/word/2010/wordprocessingGroup" xmlns:wpi="http://schemas.microsoft.com/office/word/2010/wordprocessingInk" xmlns:wne="http://schemas.microsoft.com/office/word/2006/wordml" xmlns:wps="http://schemas.microsoft.com/office/word/2010/wordprocessingShape" mc:Ignorable="w14 w15 w16se wp14">
   <w:tbl>
     <w:tblPr>
       <w:tblStyle w:val="Tablaconcuadrcula"/>
@@ -1846,7 +1802,7 @@
 </file>
 
 <file path=word/numbering.xml><?xml version="1.0" encoding="utf-8"?>
-<w:numbering xmlns:wpc="http://schemas.microsoft.com/office/word/2010/wordprocessingCanvas" xmlns:cx="http://schemas.microsoft.com/office/drawing/2014/chartex" xmlns:cx1="http://schemas.microsoft.com/office/drawing/2015/9/8/chartex" xmlns:cx2="http://schemas.microsoft.com/office/drawing/2015/10/21/chartex" xmlns:cx3="http://schemas.microsoft.com/office/drawing/2016/5/9/chartex" xmlns:cx4="http://schemas.microsoft.com/office/drawing/2016/5/10/chartex" xmlns:cx5="http://schemas.microsoft.com/office/drawing/2016/5/11/chartex" xmlns:cx6="http://schemas.microsoft.com/office/drawing/2016/5/12/chartex" xmlns:cx7="http://schemas.microsoft.com/office/drawing/2016/5/13/chartex" xmlns:cx8="http://schemas.microsoft.com/office/drawing/2016/5/14/chartex" xmlns:mc="http://schemas.openxmlformats.org/markup-compatibility/2006" xmlns:aink="http://schemas.microsoft.com/office/drawing/2016/ink" xmlns:am3d="http://schemas.microsoft.com/office/drawing/2017/model3d" xmlns:o="urn:schemas-microsoft-com:office:office" xmlns:r="http://schemas.openxmlformats.org/officeDocument/2006/relationships" xmlns:m="http://schemas.openxmlformats.org/officeDocument/2006/math" xmlns:v="urn:schemas-microsoft-com:vml" xmlns:wp14="http://schemas.microsoft.com/office/word/2010/wordprocessingDrawing" xmlns:wp="http://schemas.openxmlformats.org/drawingml/2006/wordprocessingDrawing" xmlns:w10="urn:schemas-microsoft-com:office:word" xmlns:w="http://schemas.openxmlformats.org/wordprocessingml/2006/main" xmlns:w14="http://schemas.microsoft.com/office/word/2010/wordml" xmlns:w15="http://schemas.microsoft.com/office/word/2012/wordml" xmlns:w16cid="http://schemas.microsoft.com/office/word/2016/wordml/cid" xmlns:w16se="http://schemas.microsoft.com/office/word/2015/wordml/symex" xmlns:wpg="http://schemas.microsoft.com/office/word/2010/wordprocessingGroup" xmlns:wpi="http://schemas.microsoft.com/office/word/2010/wordprocessingInk" xmlns:wne="http://schemas.microsoft.com/office/word/2006/wordml" xmlns:wps="http://schemas.microsoft.com/office/word/2010/wordprocessingShape" mc:Ignorable="w14 w15 w16se w16cid wp14">
+<w:numbering xmlns:wpc="http://schemas.microsoft.com/office/word/2010/wordprocessingCanvas" xmlns:cx="http://schemas.microsoft.com/office/drawing/2014/chartex" xmlns:cx1="http://schemas.microsoft.com/office/drawing/2015/9/8/chartex" xmlns:mc="http://schemas.openxmlformats.org/markup-compatibility/2006" xmlns:o="urn:schemas-microsoft-com:office:office" xmlns:r="http://schemas.openxmlformats.org/officeDocument/2006/relationships" xmlns:m="http://schemas.openxmlformats.org/officeDocument/2006/math" xmlns:v="urn:schemas-microsoft-com:vml" xmlns:wp14="http://schemas.microsoft.com/office/word/2010/wordprocessingDrawing" xmlns:wp="http://schemas.openxmlformats.org/drawingml/2006/wordprocessingDrawing" xmlns:w10="urn:schemas-microsoft-com:office:word" xmlns:w="http://schemas.openxmlformats.org/wordprocessingml/2006/main" xmlns:w14="http://schemas.microsoft.com/office/word/2010/wordml" xmlns:w15="http://schemas.microsoft.com/office/word/2012/wordml" xmlns:w16se="http://schemas.microsoft.com/office/word/2015/wordml/symex" xmlns:wpg="http://schemas.microsoft.com/office/word/2010/wordprocessingGroup" xmlns:wpi="http://schemas.microsoft.com/office/word/2010/wordprocessingInk" xmlns:wne="http://schemas.microsoft.com/office/word/2006/wordml" xmlns:wps="http://schemas.microsoft.com/office/word/2010/wordprocessingShape" mc:Ignorable="w14 w15 w16se wp14">
   <w:abstractNum w:abstractNumId="0" w15:restartNumberingAfterBreak="0">
     <w:nsid w:val="011358F3"/>
     <w:multiLevelType w:val="multilevel"/>
@@ -2445,7 +2401,7 @@
 </file>
 
 <file path=word/styles.xml><?xml version="1.0" encoding="utf-8"?>
-<w:styles xmlns:mc="http://schemas.openxmlformats.org/markup-compatibility/2006" xmlns:r="http://schemas.openxmlformats.org/officeDocument/2006/relationships" xmlns:w="http://schemas.openxmlformats.org/wordprocessingml/2006/main" xmlns:w14="http://schemas.microsoft.com/office/word/2010/wordml" xmlns:w15="http://schemas.microsoft.com/office/word/2012/wordml" xmlns:w16cid="http://schemas.microsoft.com/office/word/2016/wordml/cid" xmlns:w16se="http://schemas.microsoft.com/office/word/2015/wordml/symex" mc:Ignorable="w14 w15 w16se w16cid">
+<w:styles xmlns:mc="http://schemas.openxmlformats.org/markup-compatibility/2006" xmlns:r="http://schemas.openxmlformats.org/officeDocument/2006/relationships" xmlns:w="http://schemas.openxmlformats.org/wordprocessingml/2006/main" xmlns:w14="http://schemas.microsoft.com/office/word/2010/wordml" xmlns:w15="http://schemas.microsoft.com/office/word/2012/wordml" xmlns:w16se="http://schemas.microsoft.com/office/word/2015/wordml/symex" mc:Ignorable="w14 w15 w16se">
   <w:docDefaults>
     <w:rPrDefault>
       <w:rPr>
@@ -2461,7 +2417,7 @@
       </w:pPr>
     </w:pPrDefault>
   </w:docDefaults>
-  <w:latentStyles w:defLockedState="0" w:defUIPriority="99" w:defSemiHidden="0" w:defUnhideWhenUsed="0" w:defQFormat="0" w:count="375">
+  <w:latentStyles w:defLockedState="0" w:defUIPriority="99" w:defSemiHidden="0" w:defUnhideWhenUsed="0" w:defQFormat="0" w:count="371">
     <w:lsdException w:name="Normal" w:uiPriority="0" w:qFormat="1"/>
     <w:lsdException w:name="heading 1" w:uiPriority="9" w:qFormat="1"/>
     <w:lsdException w:name="heading 2" w:semiHidden="1" w:uiPriority="9" w:unhideWhenUsed="1" w:qFormat="1"/>
@@ -2833,10 +2789,6 @@
     <w:lsdException w:name="List Table 5 Dark Accent 6" w:uiPriority="50"/>
     <w:lsdException w:name="List Table 6 Colorful Accent 6" w:uiPriority="51"/>
     <w:lsdException w:name="List Table 7 Colorful Accent 6" w:uiPriority="52"/>
-    <w:lsdException w:name="Mention" w:semiHidden="1" w:unhideWhenUsed="1"/>
-    <w:lsdException w:name="Smart Hyperlink" w:semiHidden="1" w:unhideWhenUsed="1"/>
-    <w:lsdException w:name="Hashtag" w:semiHidden="1" w:unhideWhenUsed="1"/>
-    <w:lsdException w:name="Unresolved Mention" w:semiHidden="1" w:unhideWhenUsed="1"/>
   </w:latentStyles>
   <w:style w:type="paragraph" w:default="1" w:styleId="Normal">
     <w:name w:val="Normal"/>
@@ -3379,7 +3331,7 @@
 </file>
 
 <file path=customXml/itemProps1.xml><?xml version="1.0" encoding="utf-8"?>
-<ds:datastoreItem xmlns:ds="http://schemas.openxmlformats.org/officeDocument/2006/customXml" ds:itemID="{0EDDB99B-168B-4B83-8AB7-139C15BFC463}">
+<ds:datastoreItem xmlns:ds="http://schemas.openxmlformats.org/officeDocument/2006/customXml" ds:itemID="{9CD006F4-27C0-4984-8BC9-FBF7579B309C}">
   <ds:schemaRefs>
     <ds:schemaRef ds:uri="http://schemas.openxmlformats.org/officeDocument/2006/bibliography"/>
   </ds:schemaRefs>

</xml_diff>